<commit_message>
Some changes to make code more readable
</commit_message>
<xml_diff>
--- a/invoice.docx
+++ b/invoice.docx
@@ -344,7 +344,7 @@
                 <w:szCs w:val="28"/>
                 <w:rFonts w:ascii="Times New Roman" w:cs="Times New Roman" w:eastAsia="Times New Roman" w:hAnsi="Times New Roman"/>
               </w:rPr>
-              <w:t xml:space="preserve">26.5.2024</w:t>
+              <w:t xml:space="preserve">27.5.2024</w:t>
             </w:r>
             <w:r>
               <w:t xml:space="preserve"/>
@@ -550,7 +550,7 @@
                 <w:szCs w:val="28"/>
                 <w:rFonts w:ascii="Times New Roman" w:cs="Times New Roman" w:eastAsia="Times New Roman" w:hAnsi="Times New Roman"/>
               </w:rPr>
-              <w:t xml:space="preserve">26.5.2024</w:t>
+              <w:t xml:space="preserve">27.5.2024</w:t>
             </w:r>
             <w:r>
               <w:t xml:space="preserve"/>
@@ -1302,7 +1302,7 @@
                 <w:szCs w:val="20"/>
                 <w:rFonts w:ascii="Times New Roman" w:cs="Times New Roman" w:eastAsia="Times New Roman" w:hAnsi="Times New Roman"/>
               </w:rPr>
-              <w:t xml:space="preserve">YH9000AE</w:t>
+              <w:t xml:space="preserve">KALTMANN MASCHINEN 2</w:t>
             </w:r>
             <w:r>
               <w:t xml:space="preserve"/>
@@ -1569,7 +1569,7 @@
                 <w:szCs w:val="28"/>
                 <w:rFonts w:ascii="Times New Roman" w:cs="Times New Roman" w:eastAsia="Times New Roman" w:hAnsi="Times New Roman"/>
               </w:rPr>
-              <w:t xml:space="preserve">18070.08</w:t>
+              <w:t xml:space="preserve">14450.00</w:t>
             </w:r>
             <w:r>
               <w:t xml:space="preserve"/>
@@ -1607,7 +1607,7 @@
                 <w:szCs w:val="28"/>
                 <w:rFonts w:ascii="Times New Roman" w:cs="Times New Roman" w:eastAsia="Times New Roman" w:hAnsi="Times New Roman"/>
               </w:rPr>
-              <w:t xml:space="preserve">18070.08</w:t>
+              <w:t xml:space="preserve">14450.00</w:t>
             </w:r>
             <w:r>
               <w:t xml:space="preserve"/>
@@ -1748,7 +1748,7 @@
                 <w:szCs w:val="28"/>
                 <w:rFonts w:ascii="Times New Roman" w:cs="Times New Roman" w:eastAsia="Times New Roman" w:hAnsi="Times New Roman"/>
               </w:rPr>
-              <w:t xml:space="preserve">18070.08</w:t>
+              <w:t xml:space="preserve">14450.00</w:t>
             </w:r>
             <w:r>
               <w:t xml:space="preserve"/>
@@ -1792,7 +1792,7 @@
                 <w:szCs w:val="24"/>
                 <w:rFonts w:ascii="Times New Roman" w:cs="Times New Roman" w:eastAsia="Times New Roman" w:hAnsi="Times New Roman"/>
               </w:rPr>
-              <w:t xml:space="preserve">вісімнадцять тисяч семьдесят гривень нуль копійок</w:t>
+              <w:t xml:space="preserve">чотирнадцять тисяч чотириста пятьдесят гривень нуль копійок</w:t>
             </w:r>
             <w:r>
               <w:t xml:space="preserve"/>

</xml_diff>

<commit_message>
Add express, api server, upd CORS rules
</commit_message>
<xml_diff>
--- a/invoice.docx
+++ b/invoice.docx
@@ -344,7 +344,7 @@
                 <w:szCs w:val="28"/>
                 <w:rFonts w:ascii="Times New Roman" w:cs="Times New Roman" w:eastAsia="Times New Roman" w:hAnsi="Times New Roman"/>
               </w:rPr>
-              <w:t xml:space="preserve">27.5.2024</w:t>
+              <w:t xml:space="preserve">6.6.2024</w:t>
             </w:r>
             <w:r>
               <w:t xml:space="preserve"/>
@@ -550,7 +550,7 @@
                 <w:szCs w:val="28"/>
                 <w:rFonts w:ascii="Times New Roman" w:cs="Times New Roman" w:eastAsia="Times New Roman" w:hAnsi="Times New Roman"/>
               </w:rPr>
-              <w:t xml:space="preserve">27.5.2024</w:t>
+              <w:t xml:space="preserve">6.6.2024</w:t>
             </w:r>
             <w:r>
               <w:t xml:space="preserve"/>
@@ -1302,7 +1302,7 @@
                 <w:szCs w:val="20"/>
                 <w:rFonts w:ascii="Times New Roman" w:cs="Times New Roman" w:eastAsia="Times New Roman" w:hAnsi="Times New Roman"/>
               </w:rPr>
-              <w:t xml:space="preserve">KALTMANN MASCHINEN 2</w:t>
+              <w:t xml:space="preserve">YH9000AE</w:t>
             </w:r>
             <w:r>
               <w:t xml:space="preserve"/>
@@ -1569,7 +1569,6 @@
                 <w:szCs w:val="28"/>
                 <w:rFonts w:ascii="Times New Roman" w:cs="Times New Roman" w:eastAsia="Times New Roman" w:hAnsi="Times New Roman"/>
               </w:rPr>
-              <w:t xml:space="preserve">14450.00</w:t>
             </w:r>
             <w:r>
               <w:t xml:space="preserve"/>
@@ -1607,7 +1606,6 @@
                 <w:szCs w:val="28"/>
                 <w:rFonts w:ascii="Times New Roman" w:cs="Times New Roman" w:eastAsia="Times New Roman" w:hAnsi="Times New Roman"/>
               </w:rPr>
-              <w:t xml:space="preserve">14450.00</w:t>
             </w:r>
             <w:r>
               <w:t xml:space="preserve"/>
@@ -1748,7 +1746,6 @@
                 <w:szCs w:val="28"/>
                 <w:rFonts w:ascii="Times New Roman" w:cs="Times New Roman" w:eastAsia="Times New Roman" w:hAnsi="Times New Roman"/>
               </w:rPr>
-              <w:t xml:space="preserve">14450.00</w:t>
             </w:r>
             <w:r>
               <w:t xml:space="preserve"/>
@@ -1792,7 +1789,7 @@
                 <w:szCs w:val="24"/>
                 <w:rFonts w:ascii="Times New Roman" w:cs="Times New Roman" w:eastAsia="Times New Roman" w:hAnsi="Times New Roman"/>
               </w:rPr>
-              <w:t xml:space="preserve">чотирнадцять тисяч чотириста пятьдесят гривень нуль копійок</w:t>
+              <w:t xml:space="preserve">нуль копійок</w:t>
             </w:r>
             <w:r>
               <w:t xml:space="preserve"/>

</xml_diff>